<commit_message>
Re-added blood splatter effect when enemies hurt; fixed certain colliders interfering with raycast aiming
</commit_message>
<xml_diff>
--- a/FPSGame_VGD/Assets/References.docx
+++ b/FPSGame_VGD/Assets/References.docx
@@ -9,131 +9,158 @@
       <w:r>
         <w:t>References</w:t>
       </w:r>
-    </w:p>
-    <w:p>
-      <w:pPr>
-        <w:pStyle w:val="ListParagraph"/>
-        <w:numPr>
-          <w:ilvl w:val="0"/>
-          <w:numId w:val="1"/>
-        </w:numPr>
-      </w:pPr>
-      <w:r>
-        <w:t>Sounds</w:t>
-      </w:r>
-    </w:p>
-    <w:p>
-      <w:pPr>
-        <w:pStyle w:val="ListParagraph"/>
-        <w:numPr>
-          <w:ilvl w:val="1"/>
-          <w:numId w:val="1"/>
-        </w:numPr>
-      </w:pPr>
-      <w:r>
-        <w:t>Freesound.org</w:t>
-      </w:r>
-    </w:p>
-    <w:p>
-      <w:pPr>
-        <w:pStyle w:val="ListParagraph"/>
-        <w:numPr>
-          <w:ilvl w:val="2"/>
-          <w:numId w:val="1"/>
-        </w:numPr>
-      </w:pPr>
-      <w:r>
-        <w:t>User: fins</w:t>
-      </w:r>
-    </w:p>
-    <w:p>
-      <w:pPr>
-        <w:pStyle w:val="ListParagraph"/>
-        <w:numPr>
-          <w:ilvl w:val="3"/>
-          <w:numId w:val="1"/>
-        </w:numPr>
-      </w:pPr>
-      <w:r>
-        <w:t>shoot-6</w:t>
-      </w:r>
-      <w:r>
-        <w:t>.wav</w:t>
-      </w:r>
-    </w:p>
-    <w:p>
-      <w:pPr>
-        <w:pStyle w:val="ListParagraph"/>
-        <w:numPr>
-          <w:ilvl w:val="3"/>
-          <w:numId w:val="1"/>
-        </w:numPr>
-      </w:pPr>
-      <w:r>
-        <w:t>shoot.wav</w:t>
-      </w:r>
-    </w:p>
-    <w:p>
-      <w:pPr>
-        <w:pStyle w:val="ListParagraph"/>
-        <w:numPr>
-          <w:ilvl w:val="3"/>
-          <w:numId w:val="1"/>
-        </w:numPr>
-      </w:pPr>
-      <w:r>
-        <w:t>shoot-2.wav</w:t>
-      </w:r>
-    </w:p>
-    <w:p>
-      <w:pPr>
-        <w:pStyle w:val="ListParagraph"/>
-        <w:numPr>
-          <w:ilvl w:val="0"/>
-          <w:numId w:val="1"/>
-        </w:numPr>
-      </w:pPr>
-      <w:r>
-        <w:t>Models</w:t>
-      </w:r>
-    </w:p>
-    <w:p>
-      <w:pPr>
-        <w:pStyle w:val="ListParagraph"/>
-        <w:numPr>
-          <w:ilvl w:val="1"/>
-          <w:numId w:val="1"/>
-        </w:numPr>
-      </w:pPr>
-      <w:r>
-        <w:t>Unity Asset Store</w:t>
-      </w:r>
-    </w:p>
-    <w:p>
-      <w:pPr>
-        <w:pStyle w:val="ListParagraph"/>
-        <w:numPr>
-          <w:ilvl w:val="2"/>
-          <w:numId w:val="1"/>
-        </w:numPr>
-      </w:pPr>
-      <w:r>
-        <w:t>Bit Gun</w:t>
-      </w:r>
-    </w:p>
-    <w:p>
-      <w:pPr>
-        <w:pStyle w:val="ListParagraph"/>
-        <w:numPr>
-          <w:ilvl w:val="2"/>
-          <w:numId w:val="1"/>
-        </w:numPr>
-      </w:pPr>
-      <w:r>
-        <w:t>Simple Gems Ultimate Pack</w:t>
+      <w:r>
+        <w:t xml:space="preserve"> Rafael Used</w:t>
       </w:r>
       <w:bookmarkStart w:id="0" w:name="_GoBack"/>
       <w:bookmarkEnd w:id="0"/>
+    </w:p>
+    <w:p>
+      <w:pPr>
+        <w:pStyle w:val="ListParagraph"/>
+        <w:numPr>
+          <w:ilvl w:val="0"/>
+          <w:numId w:val="1"/>
+        </w:numPr>
+      </w:pPr>
+      <w:r>
+        <w:t>Sounds</w:t>
+      </w:r>
+    </w:p>
+    <w:p>
+      <w:pPr>
+        <w:pStyle w:val="ListParagraph"/>
+        <w:numPr>
+          <w:ilvl w:val="1"/>
+          <w:numId w:val="1"/>
+        </w:numPr>
+      </w:pPr>
+      <w:r>
+        <w:t>Freesound.org</w:t>
+      </w:r>
+    </w:p>
+    <w:p>
+      <w:pPr>
+        <w:pStyle w:val="ListParagraph"/>
+        <w:numPr>
+          <w:ilvl w:val="2"/>
+          <w:numId w:val="1"/>
+        </w:numPr>
+      </w:pPr>
+      <w:r>
+        <w:t>User: fins</w:t>
+      </w:r>
+    </w:p>
+    <w:p>
+      <w:pPr>
+        <w:pStyle w:val="ListParagraph"/>
+        <w:numPr>
+          <w:ilvl w:val="3"/>
+          <w:numId w:val="1"/>
+        </w:numPr>
+      </w:pPr>
+      <w:r>
+        <w:t>shoot-6</w:t>
+      </w:r>
+      <w:r>
+        <w:t>.wav</w:t>
+      </w:r>
+    </w:p>
+    <w:p>
+      <w:pPr>
+        <w:pStyle w:val="ListParagraph"/>
+        <w:numPr>
+          <w:ilvl w:val="3"/>
+          <w:numId w:val="1"/>
+        </w:numPr>
+      </w:pPr>
+      <w:r>
+        <w:t>shoot.wav</w:t>
+      </w:r>
+    </w:p>
+    <w:p>
+      <w:pPr>
+        <w:pStyle w:val="ListParagraph"/>
+        <w:numPr>
+          <w:ilvl w:val="3"/>
+          <w:numId w:val="1"/>
+        </w:numPr>
+      </w:pPr>
+      <w:r>
+        <w:t>shoot-2.wav</w:t>
+      </w:r>
+    </w:p>
+    <w:p>
+      <w:pPr>
+        <w:pStyle w:val="ListParagraph"/>
+        <w:numPr>
+          <w:ilvl w:val="1"/>
+          <w:numId w:val="1"/>
+        </w:numPr>
+      </w:pPr>
+      <w:r>
+        <w:t>Unity Asset Store</w:t>
+      </w:r>
+    </w:p>
+    <w:p>
+      <w:pPr>
+        <w:pStyle w:val="ListParagraph"/>
+        <w:numPr>
+          <w:ilvl w:val="2"/>
+          <w:numId w:val="1"/>
+        </w:numPr>
+      </w:pPr>
+      <w:r>
+        <w:t>Casual Game Sounds</w:t>
+      </w:r>
+    </w:p>
+    <w:p>
+      <w:pPr>
+        <w:pStyle w:val="ListParagraph"/>
+        <w:numPr>
+          <w:ilvl w:val="0"/>
+          <w:numId w:val="1"/>
+        </w:numPr>
+      </w:pPr>
+      <w:r>
+        <w:t>Models</w:t>
+      </w:r>
+    </w:p>
+    <w:p>
+      <w:pPr>
+        <w:pStyle w:val="ListParagraph"/>
+        <w:numPr>
+          <w:ilvl w:val="1"/>
+          <w:numId w:val="1"/>
+        </w:numPr>
+      </w:pPr>
+      <w:r>
+        <w:t>Unity Asset Store</w:t>
+      </w:r>
+    </w:p>
+    <w:p>
+      <w:pPr>
+        <w:pStyle w:val="ListParagraph"/>
+        <w:numPr>
+          <w:ilvl w:val="2"/>
+          <w:numId w:val="1"/>
+        </w:numPr>
+      </w:pPr>
+      <w:r>
+        <w:t>Bit Gun</w:t>
+      </w:r>
+    </w:p>
+    <w:p>
+      <w:pPr>
+        <w:pStyle w:val="ListParagraph"/>
+        <w:numPr>
+          <w:ilvl w:val="2"/>
+          <w:numId w:val="1"/>
+        </w:numPr>
+      </w:pPr>
+      <w:r>
+        <w:t>Simple Gems Ultimate Pack</w:t>
+      </w:r>
     </w:p>
     <w:sectPr>
       <w:pgSz w:w="12240" w:h="15840"/>

</xml_diff>